<commit_message>
Deploy website to GitHub: a1f7e8ab03146b145ea2be34bc458edcbab5edef
</commit_message>
<xml_diff>
--- a/files/meetings/agm-2017/resolutions/Position Paper Tobacco_Moresoli Paola & Abdelhakim Khellaf 2017-09-20.docx
+++ b/files/meetings/agm-2017/resolutions/Position Paper Tobacco_Moresoli Paola & Abdelhakim Khellaf 2017-09-20.docx
@@ -1613,7 +1613,15 @@
         <w:rPr>
           <w:rFonts w:ascii="Corbel" w:hAnsi="Corbel"/>
         </w:rPr>
-        <w:t xml:space="preserve"> While this should ensure health protection against tobacco through the building of healthy tobacco-policies, Canada has not respected this framework unfortunately. </w:t>
+        <w:t xml:space="preserve"> While this should ensure health protection against tobacco through the building of healthy tobacco-policies, Cana</w:t>
+      </w:r>
+      <w:bookmarkStart w:id="0" w:name="_GoBack"/>
+      <w:bookmarkEnd w:id="0"/>
+      <w:r>
+        <w:rPr>
+          <w:rFonts w:ascii="Corbel" w:hAnsi="Corbel"/>
+        </w:rPr>
+        <w:t xml:space="preserve">da has not respected this framework unfortunately. </w:t>
       </w:r>
     </w:p>
     <w:p>
@@ -3117,6 +3125,12 @@
         <w:rPr>
           <w:rFonts w:ascii="Corbel" w:hAnsi="Corbel"/>
         </w:rPr>
+        <w:t xml:space="preserve"> </w:t>
+      </w:r>
+      <w:r>
+        <w:rPr>
+          <w:rFonts w:ascii="Corbel" w:hAnsi="Corbel"/>
+        </w:rPr>
         <w:fldChar w:fldCharType="begin"/>
       </w:r>
       <w:r>
@@ -3145,6 +3159,12 @@
         </w:rPr>
         <w:fldChar w:fldCharType="end"/>
       </w:r>
+      <w:r>
+        <w:rPr>
+          <w:rFonts w:ascii="Corbel" w:hAnsi="Corbel"/>
+        </w:rPr>
+        <w:t xml:space="preserve"> </w:t>
+      </w:r>
     </w:p>
     <w:p>
       <w:pPr>
@@ -3296,7 +3316,7 @@
         <w:rPr>
           <w:rFonts w:ascii="Corbel" w:hAnsi="Corbel"/>
         </w:rPr>
-        <w:instrText xml:space="preserve"> ADDIN EN.CITE &lt;EndNote&gt;&lt;Cite&gt;&lt;Author&gt;(CQCT)&lt;/Author&gt;&lt;Year&gt;2016-2017&lt;/Year&gt;&lt;RecNum&gt;11&lt;/RecNum&gt;&lt;DisplayText&gt;&lt;style face="superscript"&gt;22&lt;/style&gt;&lt;/DisplayText&gt;&lt;record&gt;&lt;rec-number&gt;11&lt;/rec-number&gt;&lt;foreign-keys&gt;&lt;key app="EN" db-id="fx9v0afsaxfvegewtpuxx9a5ewdsaffaeesx" timestamp="1488000913"&gt;11&lt;/key&gt;&lt;/foreign-keys&gt;&lt;ref-type name="Personal Communication"&gt;26&lt;/ref-type&gt;&lt;contributors&gt;&lt;authors&gt;&lt;author&gt;Coalition québécoise pour le contrôle du tabac (CQCT)&lt;/author&gt;&lt;/authors&gt;&lt;secondary-authors&gt;&lt;author&gt;Paola Moresoli&lt;/author&gt;&lt;/secondary-authors&gt;&lt;translated-authors&gt;&lt;author&gt;Paola Moresoli&lt;/author&gt;&lt;/translated-authors&gt;&lt;/contributors&gt;&lt;titles&gt;&lt;title&gt;APPEL À L&amp;apos;ACTION: Pour un cadre fiscal qui empêche l’industrie de minimiser l’impact des taxes et qui lui impute les coûts de la lutte antitabac&lt;/title&gt;&lt;/titles&gt;&lt;dates&gt;&lt;year&gt;2016-2017&lt;/year&gt;&lt;pub-dates&gt;&lt;date&gt;21 Feb 2017&lt;/date&gt;&lt;/pub-dates&gt;&lt;/dates&gt;&lt;publisher&gt;Coalition québécoise pour le contrôle du tabac&lt;/publisher&gt;&lt;urls&gt;&lt;/urls&gt;&lt;custom1&gt;Coalition québécoise pour le contrôle du tabac&lt;/custom1&gt;&lt;/record&gt;&lt;/Cite&gt;&lt;/EndNote&gt;</w:instrText>
+        <w:instrText xml:space="preserve"> ADDIN EN.CITE &lt;EndNote&gt;&lt;Cite&gt;&lt;Author&gt;(CQCT)&lt;/Author&gt;&lt;Year&gt;2016-2017&lt;/Year&gt;&lt;RecNum&gt;11&lt;/RecNum&gt;&lt;DisplayText&gt;&lt;style face="superscript"&gt;22&lt;/style&gt;&lt;/DisplayText&gt;&lt;record&gt;&lt;rec-number&gt;11&lt;/rec-number&gt;&lt;foreign-keys&gt;&lt;key app="EN" db-id="fx9v0afsaxfvegewtpuxx9a5ewdsaffaeesx" timestamp="1488000913"&gt;11&lt;/key&gt;&lt;/foreign-keys&gt;&lt;ref-type name="Web Page"&gt;12&lt;/ref-type&gt;&lt;contributors&gt;&lt;authors&gt;&lt;author&gt;Coalition québécoise pour le contrôle du tabac (CQCT)&lt;/author&gt;&lt;/authors&gt;&lt;translated-authors&gt;&lt;author&gt;Paola Moresoli&lt;/author&gt;&lt;/translated-authors&gt;&lt;/contributors&gt;&lt;titles&gt;&lt;title&gt;NATIONAL CAMPAIGN IN FAVOUR OF PLAIN AND STANDARDIZED PACKAGING FOR TOBACCO PRODUCTS - An initiative of the Canadian Coalition for Action on Tobacco in collaboration with provincial tobacco control coalitions &lt;/title&gt;&lt;/titles&gt;&lt;volume&gt;2017&lt;/volume&gt;&lt;number&gt;20 Sep 2017&lt;/number&gt;&lt;dates&gt;&lt;year&gt;2016-2017&lt;/year&gt;&lt;/dates&gt;&lt;pub-location&gt;Montreal&lt;/pub-location&gt;&lt;publisher&gt;Coalition québécoise pour le contrôle du tabac&lt;/publisher&gt;&lt;urls&gt;&lt;related-urls&gt;&lt;url&gt;http://cqct.qc.ca/Documents_docs/DOCU_2016/PROJ_16_10_25_Support_Form_PlainPackaging.docx&lt;/url&gt;&lt;/related-urls&gt;&lt;/urls&gt;&lt;/record&gt;&lt;/Cite&gt;&lt;/EndNote&gt;</w:instrText>
       </w:r>
       <w:r>
         <w:rPr>
@@ -3343,16 +3363,11 @@
         <w:lastRenderedPageBreak/>
         <w:t>References</w:t>
       </w:r>
-      <w:bookmarkStart w:id="0" w:name="_GoBack"/>
-      <w:bookmarkEnd w:id="0"/>
     </w:p>
     <w:p>
       <w:pPr>
         <w:pStyle w:val="EndNoteBibliography"/>
         <w:spacing w:after="0"/>
-        <w:rPr>
-          <w:lang w:val="fr-CA"/>
-        </w:rPr>
       </w:pPr>
       <w:r>
         <w:rPr>
@@ -3377,28 +3392,18 @@
       </w:r>
       <w:r>
         <w:tab/>
-        <w:t xml:space="preserve">Khanafer I, Cailin Campbell, Stephanie Kwoleck, and Swapna Mylabathula. Protecting the Next Generation from Tobacco Products and Nicotine Addiction [online]. </w:t>
-      </w:r>
-      <w:r>
-        <w:rPr>
-          <w:lang w:val="fr-CA"/>
-        </w:rPr>
-        <w:t xml:space="preserve">Available at: </w:t>
+        <w:t xml:space="preserve">Khanafer I, Cailin Campbell, Stephanie Kwoleck, and Swapna Mylabathula. Protecting the Next Generation from Tobacco Products and Nicotine Addiction [online]. Available at: </w:t>
       </w:r>
       <w:hyperlink r:id="rId8" w:history="1">
         <w:r>
           <w:rPr>
             <w:rStyle w:val="Lienhypertexte"/>
             <w:color w:val="auto"/>
-            <w:lang w:val="fr-CA"/>
           </w:rPr>
           <w:t>https://www.cfms.org/files/position-papers/Nicotine%20and%20Tobacco%20Sept%202014.pdf</w:t>
         </w:r>
       </w:hyperlink>
       <w:r>
-        <w:rPr>
-          <w:lang w:val="fr-CA"/>
-        </w:rPr>
         <w:t>. Accessed 29 Aug 2017.</w:t>
       </w:r>
     </w:p>
@@ -3408,20 +3413,11 @@
         <w:spacing w:after="0"/>
       </w:pPr>
       <w:r>
-        <w:rPr>
-          <w:lang w:val="fr-CA"/>
-        </w:rPr>
         <w:t>2.</w:t>
       </w:r>
       <w:r>
-        <w:rPr>
-          <w:lang w:val="fr-CA"/>
-        </w:rPr>
         <w:tab/>
-        <w:t xml:space="preserve">Québec Fméd. Projet de loi 44 [online]. </w:t>
-      </w:r>
-      <w:r>
-        <w:t xml:space="preserve">Available at: </w:t>
+        <w:t xml:space="preserve">Québec Fméd. Projet de loi 44 [online]. Available at: </w:t>
       </w:r>
       <w:hyperlink r:id="rId9" w:history="1">
         <w:r>
@@ -3446,16 +3442,7 @@
       </w:r>
       <w:r>
         <w:tab/>
-        <w:t xml:space="preserve">Moresoli PaAK. </w:t>
-      </w:r>
-      <w:r>
-        <w:rPr>
-          <w:lang w:val="fr-CA"/>
-        </w:rPr>
-        <w:t xml:space="preserve">Ingérence des groupes-paravent de l’industrie du tabac dans le développement de politiques gouvernementales. </w:t>
-      </w:r>
-      <w:r>
-        <w:t>In: Representatives AQE, ed. Montreal, Canada2017: 4.</w:t>
+        <w:t>Moresoli PaAK. Ingérence des groupes-paravent de l’industrie du tabac dans le développement de politiques gouvernementales. In: Representatives AQE, ed. Montreal, Canada2017: 4.</w:t>
       </w:r>
     </w:p>
     <w:p>
@@ -3702,42 +3689,24 @@
       <w:pPr>
         <w:pStyle w:val="EndNoteBibliography"/>
         <w:spacing w:after="0"/>
-        <w:rPr>
-          <w:lang w:val="fr-CA"/>
-        </w:rPr>
       </w:pPr>
       <w:r>
         <w:t>16.</w:t>
       </w:r>
       <w:r>
         <w:tab/>
-        <w:t xml:space="preserve">Blackwell T. Leaked Big Tobacco Document Suggests It Used Convenience-Store, Anti-Contraband Groups as Lobbyists. </w:t>
-      </w:r>
-      <w:r>
-        <w:rPr>
-          <w:lang w:val="fr-CA"/>
-        </w:rPr>
-        <w:t>National Post 2016.</w:t>
+        <w:t>Blackwell T. Leaked Big Tobacco Document Suggests It Used Convenience-Store, Anti-Contraband Groups as Lobbyists. National Post 2016.</w:t>
       </w:r>
     </w:p>
     <w:p>
       <w:pPr>
         <w:pStyle w:val="EndNoteBibliography"/>
         <w:spacing w:after="0"/>
-        <w:rPr>
-          <w:lang w:val="fr-CA"/>
-        </w:rPr>
-      </w:pPr>
-      <w:r>
-        <w:rPr>
-          <w:lang w:val="fr-CA"/>
-        </w:rPr>
+      </w:pPr>
+      <w:r>
         <w:t>17.</w:t>
       </w:r>
       <w:r>
-        <w:rPr>
-          <w:lang w:val="fr-CA"/>
-        </w:rPr>
         <w:tab/>
         <w:t>Hachey I. Imperial Tobacco utilise des groupes paravents. La Presse+ 2016.</w:t>
       </w:r>
@@ -3748,20 +3717,11 @@
         <w:spacing w:after="0"/>
       </w:pPr>
       <w:r>
-        <w:rPr>
-          <w:lang w:val="fr-CA"/>
-        </w:rPr>
         <w:t>18.</w:t>
       </w:r>
       <w:r>
-        <w:rPr>
-          <w:lang w:val="fr-CA"/>
-        </w:rPr>
         <w:tab/>
-        <w:t xml:space="preserve">Hachey I. L'Association des Dépanneurs financée par les cigarettiers. </w:t>
-      </w:r>
-      <w:r>
-        <w:t>La Presse+ 2015.</w:t>
+        <w:t>Hachey I. L'Association des Dépanneurs financée par les cigarettiers. La Presse+ 2015.</w:t>
       </w:r>
     </w:p>
     <w:p>
@@ -3807,59 +3767,49 @@
       <w:pPr>
         <w:pStyle w:val="EndNoteBibliography"/>
         <w:spacing w:after="0"/>
-        <w:rPr>
-          <w:lang w:val="fr-CA"/>
-        </w:rPr>
       </w:pPr>
       <w:r>
         <w:t>21.</w:t>
       </w:r>
       <w:r>
         <w:tab/>
-        <w:t xml:space="preserve">Canada LPo. Real Change: A New Plan for a Strong Middle Class [online]. </w:t>
-      </w:r>
-      <w:r>
-        <w:rPr>
-          <w:lang w:val="fr-CA"/>
-        </w:rPr>
-        <w:t xml:space="preserve">Available at: </w:t>
+        <w:t xml:space="preserve">Canada LPo. Real Change: A New Plan for a Strong Middle Class [online]. Available at: </w:t>
       </w:r>
       <w:hyperlink r:id="rId18" w:history="1">
         <w:r>
           <w:rPr>
             <w:rStyle w:val="Lienhypertexte"/>
             <w:color w:val="auto"/>
-            <w:lang w:val="fr-CA"/>
           </w:rPr>
           <w:t>https://www.liberal.ca/wp-content/uploads/2015/10/New-plan-for-a-strong-middle-class.pdf</w:t>
         </w:r>
       </w:hyperlink>
       <w:r>
-        <w:rPr>
-          <w:lang w:val="fr-CA"/>
-        </w:rPr>
         <w:t>. Accessed 17 Sep 2017.</w:t>
       </w:r>
     </w:p>
     <w:p>
       <w:pPr>
         <w:pStyle w:val="EndNoteBibliography"/>
-        <w:rPr>
-          <w:lang w:val="fr-CA"/>
-        </w:rPr>
-      </w:pPr>
-      <w:r>
-        <w:rPr>
-          <w:lang w:val="fr-CA"/>
-        </w:rPr>
+      </w:pPr>
+      <w:r>
         <w:t>22.</w:t>
       </w:r>
       <w:r>
-        <w:rPr>
-          <w:lang w:val="fr-CA"/>
-        </w:rPr>
         <w:tab/>
-        <w:t>(CQCT) Cqplcdt. APPEL À L'ACTION: Pour un cadre fiscal qui empêche l’industrie de minimiser l’impact des taxes et qui lui impute les coûts de la lutte antitabac. In: Moresoli P, ed.: Coalition québécoise pour le contrôle du tabac, 2016-2017.</w:t>
+        <w:t xml:space="preserve">(CQCT) Cqplcdt. NATIONAL CAMPAIGN IN FAVOUR OF PLAIN AND STANDARDIZED PACKAGING FOR TOBACCO PRODUCTS - An initiative of the Canadian Coalition for Action on Tobacco in collaboration with provincial tobacco control coalitions [online]. Available at: </w:t>
+      </w:r>
+      <w:hyperlink r:id="rId19" w:history="1">
+        <w:r>
+          <w:rPr>
+            <w:rStyle w:val="Lienhypertexte"/>
+            <w:color w:val="auto"/>
+          </w:rPr>
+          <w:t>http://cqct.qc.ca/Documents_docs/DOCU_2016/PROJ_16_10_25_Support_Form_PlainPackaging.docx</w:t>
+        </w:r>
+      </w:hyperlink>
+      <w:r>
+        <w:t>. Accessed 20 Sep 2017.</w:t>
       </w:r>
     </w:p>
     <w:p>
@@ -4228,7 +4178,6 @@
   <w:style w:type="character" w:default="1" w:styleId="Policepardfaut">
     <w:name w:val="Default Paragraph Font"/>
     <w:uiPriority w:val="1"/>
-    <w:semiHidden/>
     <w:unhideWhenUsed/>
   </w:style>
   <w:style w:type="table" w:default="1" w:styleId="TableauNormal">
@@ -4622,7 +4571,6 @@
   <w:style w:type="character" w:default="1" w:styleId="Policepardfaut">
     <w:name w:val="Default Paragraph Font"/>
     <w:uiPriority w:val="1"/>
-    <w:semiHidden/>
     <w:unhideWhenUsed/>
   </w:style>
   <w:style w:type="table" w:default="1" w:styleId="TableauNormal">

</xml_diff>